<commit_message>
Small updates to documentaion files
</commit_message>
<xml_diff>
--- a/Docs/AgeGrade.docx
+++ b/Docs/AgeGrade.docx
@@ -49,43 +49,58 @@
         <w:rPr>
           <w:rStyle w:val="Strong"/>
         </w:rPr>
-        <w:t>(Updated 2020-04-13)</w:t>
-      </w:r>
-    </w:p>
-    <w:p>
-      <w:pPr>
-        <w:rPr>
-          <w:rFonts w:ascii="Arial" w:eastAsia="Times New Roman" w:hAnsi="Arial" w:cs="Arial"/>
-        </w:rPr>
-      </w:pPr>
-      <w:r>
+        <w:t>(Updated 2020-0</w:t>
+      </w:r>
+      <w:r>
+        <w:rPr>
+          <w:rStyle w:val="Strong"/>
+        </w:rPr>
+        <w:t>6</w:t>
+      </w:r>
+      <w:r>
+        <w:rPr>
+          <w:rStyle w:val="Strong"/>
+        </w:rPr>
+        <w:t>-</w:t>
+      </w:r>
+      <w:r>
+        <w:rPr>
+          <w:rStyle w:val="Strong"/>
+        </w:rPr>
+        <w:t>20</w:t>
+      </w:r>
+      <w:r>
+        <w:rPr>
+          <w:rStyle w:val="Strong"/>
+        </w:rPr>
+        <w:t>)</w:t>
+      </w:r>
+    </w:p>
+    <w:p>
+      <w:pPr>
         <w:rPr>
           <w:rFonts w:ascii="Arial" w:eastAsia="Times New Roman" w:hAnsi="Arial" w:cs="Arial"/>
           <w:b/>
           <w:bCs/>
         </w:rPr>
-        <w:t xml:space="preserve">All Masters standards/factors are as approved by the </w:t>
-      </w:r>
-      <w:hyperlink r:id="rId6" w:history="1">
-        <w:r>
-          <w:rPr>
-            <w:rStyle w:val="Hyperlink"/>
-            <w:rFonts w:ascii="Arial" w:eastAsia="Times New Roman" w:hAnsi="Arial" w:cs="Arial"/>
-            <w:b/>
-            <w:bCs/>
-          </w:rPr>
-          <w:t>World Masters Athletics</w:t>
-        </w:r>
-      </w:hyperlink>
+      </w:pPr>
       <w:r>
         <w:rPr>
           <w:rFonts w:ascii="Arial" w:eastAsia="Times New Roman" w:hAnsi="Arial" w:cs="Arial"/>
           <w:b/>
           <w:bCs/>
         </w:rPr>
-        <w:t xml:space="preserve"> (WMA) Vice President - Non Stadia, WMA President, and </w:t>
-      </w:r>
-      <w:hyperlink r:id="rId7" w:history="1">
+        <w:t xml:space="preserve">All Masters standards/factors are as approved </w:t>
+      </w:r>
+      <w:r>
+        <w:rPr>
+          <w:rFonts w:ascii="Arial" w:eastAsia="Times New Roman" w:hAnsi="Arial" w:cs="Arial"/>
+          <w:b/>
+          <w:bCs/>
+        </w:rPr>
+        <w:t xml:space="preserve">by </w:t>
+      </w:r>
+      <w:hyperlink r:id="rId6" w:history="1">
         <w:r>
           <w:rPr>
             <w:rStyle w:val="Hyperlink"/>
@@ -102,7 +117,97 @@
           <w:b/>
           <w:bCs/>
         </w:rPr>
-        <w:t xml:space="preserve"> Masters Long Distance Running Committee.</w:t>
+        <w:t xml:space="preserve"> </w:t>
+      </w:r>
+      <w:r>
+        <w:rPr>
+          <w:rFonts w:ascii="Arial" w:eastAsia="Times New Roman" w:hAnsi="Arial" w:cs="Arial"/>
+          <w:b/>
+          <w:bCs/>
+        </w:rPr>
+        <w:t xml:space="preserve">Master </w:t>
+      </w:r>
+      <w:r>
+        <w:rPr>
+          <w:rFonts w:ascii="Arial" w:eastAsia="Times New Roman" w:hAnsi="Arial" w:cs="Arial"/>
+          <w:b/>
+          <w:bCs/>
+        </w:rPr>
+        <w:t>Long Distance Running Committee.</w:t>
+      </w:r>
+    </w:p>
+    <w:p>
+      <w:pPr>
+        <w:pStyle w:val="Heading3"/>
+        <w:rPr>
+          <w:rFonts w:eastAsia="Times New Roman"/>
+        </w:rPr>
+      </w:pPr>
+      <w:r>
+        <w:rPr>
+          <w:rFonts w:eastAsia="Times New Roman"/>
+        </w:rPr>
+        <w:t>Obtaining the 2020 tables</w:t>
+      </w:r>
+    </w:p>
+    <w:p>
+      <w:pPr>
+        <w:pStyle w:val="NormalWeb"/>
+      </w:pPr>
+      <w:r>
+        <w:t>The tables for male and female runners are provided in Excel spread sheets. They contain age-standards in seconds, age-standards in H:</w:t>
+      </w:r>
+      <w:proofErr w:type="gramStart"/>
+      <w:r>
+        <w:t>MM:SS</w:t>
+      </w:r>
+      <w:proofErr w:type="gramEnd"/>
+      <w:r>
+        <w:t>, age-factors, and performance factors.</w:t>
+      </w:r>
+    </w:p>
+    <w:p>
+      <w:pPr>
+        <w:pStyle w:val="NormalWeb"/>
+      </w:pPr>
+      <w:r>
+        <w:t xml:space="preserve">Follow this link: </w:t>
+      </w:r>
+      <w:hyperlink r:id="rId7" w:history="1">
+        <w:r>
+          <w:rPr>
+            <w:rStyle w:val="Hyperlink"/>
+          </w:rPr>
+          <w:t>https://github.com/AlanLyttonJones/Age-Grade-Tables</w:t>
+        </w:r>
+      </w:hyperlink>
+    </w:p>
+    <w:p>
+      <w:pPr>
+        <w:pStyle w:val="NormalWeb"/>
+      </w:pPr>
+      <w:r>
+        <w:t xml:space="preserve">Then download </w:t>
+      </w:r>
+      <w:r>
+        <w:rPr>
+          <w:b/>
+          <w:bCs/>
+        </w:rPr>
+        <w:t xml:space="preserve">MaleRoadStd2020.xlsx </w:t>
+      </w:r>
+      <w:r>
+        <w:t xml:space="preserve">and </w:t>
+      </w:r>
+      <w:r>
+        <w:rPr>
+          <w:b/>
+          <w:bCs/>
+        </w:rPr>
+        <w:t>FemaleRoadStd2020.xlsx</w:t>
+      </w:r>
+      <w:r>
+        <w:t>.</w:t>
       </w:r>
     </w:p>
     <w:p>
@@ -163,14 +268,6 @@
       </w:hyperlink>
       <w:r>
         <w:t xml:space="preserve"> </w:t>
-      </w:r>
-    </w:p>
-    <w:p>
-      <w:pPr>
-        <w:pStyle w:val="NormalWeb"/>
-      </w:pPr>
-      <w:r>
-        <w:t xml:space="preserve">In September, working with </w:t>
       </w:r>
     </w:p>
     <w:p>
@@ -302,129 +399,6 @@
     </w:p>
     <w:p>
       <w:pPr>
-        <w:pStyle w:val="Heading3"/>
-        <w:rPr>
-          <w:rFonts w:eastAsia="Times New Roman"/>
-        </w:rPr>
-      </w:pPr>
-      <w:r>
-        <w:rPr>
-          <w:rFonts w:eastAsia="Times New Roman"/>
-        </w:rPr>
-        <w:t>Obtaining the 2010 tables</w:t>
-      </w:r>
-    </w:p>
-    <w:p>
-      <w:pPr>
-        <w:pStyle w:val="NormalWeb"/>
-      </w:pPr>
-      <w:r>
-        <w:t>The tables for male and female runners are provided in Excel spread sheets. They contain age-standards in seconds, age-standards in H:</w:t>
-      </w:r>
-      <w:proofErr w:type="gramStart"/>
-      <w:r>
-        <w:t>MM:SS</w:t>
-      </w:r>
-      <w:proofErr w:type="gramEnd"/>
-      <w:r>
-        <w:t>, age-factors, and performance factors.</w:t>
-      </w:r>
-    </w:p>
-    <w:p>
-      <w:pPr>
-        <w:pStyle w:val="NormalWeb"/>
-      </w:pPr>
-      <w:r>
-        <w:t xml:space="preserve">For road races: </w:t>
-      </w:r>
-      <w:hyperlink r:id="rId14" w:history="1">
-        <w:r>
-          <w:rPr>
-            <w:rStyle w:val="Hyperlink"/>
-          </w:rPr>
-          <w:t>Male Road</w:t>
-        </w:r>
-      </w:hyperlink>
-      <w:r>
-        <w:t xml:space="preserve"> , </w:t>
-      </w:r>
-      <w:hyperlink r:id="rId15" w:history="1">
-        <w:r>
-          <w:rPr>
-            <w:rStyle w:val="Hyperlink"/>
-          </w:rPr>
-          <w:t>Female Road</w:t>
-        </w:r>
-      </w:hyperlink>
-      <w:r>
-        <w:t xml:space="preserve"> </w:t>
-      </w:r>
-    </w:p>
-    <w:p>
-      <w:pPr>
-        <w:pStyle w:val="NormalWeb"/>
-      </w:pPr>
-      <w:r>
-        <w:t xml:space="preserve">and for track races: </w:t>
-      </w:r>
-      <w:hyperlink r:id="rId16" w:history="1">
-        <w:r>
-          <w:rPr>
-            <w:rStyle w:val="Hyperlink"/>
-          </w:rPr>
-          <w:t>Male Track</w:t>
-        </w:r>
-      </w:hyperlink>
-      <w:r>
-        <w:t xml:space="preserve">, </w:t>
-      </w:r>
-      <w:hyperlink r:id="rId17" w:history="1">
-        <w:r>
-          <w:rPr>
-            <w:rStyle w:val="Hyperlink"/>
-          </w:rPr>
-          <w:t>Female Track</w:t>
-        </w:r>
-      </w:hyperlink>
-      <w:r>
-        <w:t>.</w:t>
-      </w:r>
-    </w:p>
-    <w:p>
-      <w:pPr>
-        <w:pStyle w:val="NormalWeb"/>
-      </w:pPr>
-      <w:r>
-        <w:t xml:space="preserve">For those that wish to compare the female road tables from 2006 with the new 2010 ones, they can be obtained here: </w:t>
-      </w:r>
-      <w:hyperlink r:id="rId18" w:history="1">
-        <w:r>
-          <w:rPr>
-            <w:rStyle w:val="Hyperlink"/>
-          </w:rPr>
-          <w:t>FemaleRoadStdWMA2006.04.10.XLS</w:t>
-        </w:r>
-      </w:hyperlink>
-    </w:p>
-    <w:p>
-      <w:pPr>
-        <w:rPr>
-          <w:rFonts w:eastAsia="Times New Roman"/>
-          <w:b/>
-          <w:bCs/>
-          <w:sz w:val="36"/>
-          <w:szCs w:val="36"/>
-        </w:rPr>
-      </w:pPr>
-      <w:r>
-        <w:rPr>
-          <w:rFonts w:eastAsia="Times New Roman"/>
-        </w:rPr>
-        <w:br w:type="page"/>
-      </w:r>
-    </w:p>
-    <w:p>
-      <w:pPr>
         <w:pStyle w:val="Heading2"/>
         <w:rPr>
           <w:rFonts w:eastAsia="Times New Roman"/>
@@ -434,7 +408,6 @@
         <w:rPr>
           <w:rFonts w:eastAsia="Times New Roman"/>
         </w:rPr>
-        <w:lastRenderedPageBreak/>
         <w:t>Executive Summary</w:t>
       </w:r>
     </w:p>
@@ -551,6 +524,7 @@
         <w:rPr>
           <w:rFonts w:eastAsia="Times New Roman"/>
         </w:rPr>
+        <w:lastRenderedPageBreak/>
         <w:t>Open class times were developed by plotting pace (minutes/km) on a semi-log plot and creating a smooth curve that passed through the best times.</w:t>
       </w:r>
     </w:p>
@@ -587,7 +561,21 @@
         <w:rPr>
           <w:rFonts w:eastAsia="Times New Roman"/>
         </w:rPr>
-        <w:t>There are performances by one Ukrainian female athlete which are so good that they had to be ignored. By ignoring her performances, it can be shown that females slow, with age, at a rate slightly higher than males. However, if her times are included, the reverse would be the case.</w:t>
+        <w:t xml:space="preserve">There are performances by one Ukrainian female athlete which are so good that they had to be ignored. </w:t>
+      </w:r>
+      <w:proofErr w:type="gramStart"/>
+      <w:r>
+        <w:rPr>
+          <w:rFonts w:eastAsia="Times New Roman"/>
+        </w:rPr>
+        <w:t>By ignoring her performances, it</w:t>
+      </w:r>
+      <w:proofErr w:type="gramEnd"/>
+      <w:r>
+        <w:rPr>
+          <w:rFonts w:eastAsia="Times New Roman"/>
+        </w:rPr>
+        <w:t xml:space="preserve"> can be shown that females slow, with age, at a rate slightly higher than males. However, if her times are included, the reverse would be the case.</w:t>
       </w:r>
     </w:p>
     <w:p>
@@ -698,7 +686,19 @@
         <w:rPr>
           <w:rFonts w:eastAsia="Times New Roman"/>
         </w:rPr>
-        <w:t>The first tables done by Rex Harvey and myself were called the WMA 2002 tables. However, work on the male tables was completed in 2004 and the female in 2006 so I refer to them as the male 2004 and female 2006 tables.</w:t>
+        <w:t xml:space="preserve">The first tables done by Rex Harvey and </w:t>
+      </w:r>
+      <w:r>
+        <w:rPr>
+          <w:rFonts w:eastAsia="Times New Roman"/>
+        </w:rPr>
+        <w:t>me</w:t>
+      </w:r>
+      <w:r>
+        <w:rPr>
+          <w:rFonts w:eastAsia="Times New Roman"/>
+        </w:rPr>
+        <w:t xml:space="preserve"> were called the WMA 2002 tables. However, work on the male tables was completed in 2004 and the female in 2006 so I refer to them as the male 2004 and female 2006 tables.</w:t>
       </w:r>
     </w:p>
     <w:p>
@@ -781,7 +781,21 @@
         <w:rPr>
           <w:rFonts w:eastAsia="Times New Roman"/>
         </w:rPr>
-        <w:t xml:space="preserve">The 2010 tables were created in early 2010, and were approved by both WMA and by United States USA Track &amp; Field (USATF). They are available above. </w:t>
+        <w:t xml:space="preserve">The 2010 tables were created in early </w:t>
+      </w:r>
+      <w:proofErr w:type="gramStart"/>
+      <w:r>
+        <w:rPr>
+          <w:rFonts w:eastAsia="Times New Roman"/>
+        </w:rPr>
+        <w:t>2010, and</w:t>
+      </w:r>
+      <w:proofErr w:type="gramEnd"/>
+      <w:r>
+        <w:rPr>
+          <w:rFonts w:eastAsia="Times New Roman"/>
+        </w:rPr>
+        <w:t xml:space="preserve"> were approved by both WMA and by United States USA Track &amp; Field (USATF). They are available above. </w:t>
       </w:r>
     </w:p>
     <w:p>
@@ -861,8 +875,7 @@
         </w:numPr>
       </w:pPr>
       <w:r>
-        <w:lastRenderedPageBreak/>
-        <w:t xml:space="preserve">When a new world record, 2:02:57 (as yet not ratified), for the men's Marathon was set on September 28, 2014 at the Berlin Marathon by 30-year-old Denis Kimetto of Kenya, it generated a blog by Robert James Reese from </w:t>
+        <w:t xml:space="preserve">When a new world record, 2:02:57, for the men's Marathon was set on September 28, 2014 at the Berlin Marathon by 30-year-old Denis Kimetto of Kenya, it generated a blog by Robert James Reese from </w:t>
       </w:r>
       <w:r>
         <w:rPr>
@@ -930,7 +943,27 @@
         <w:pStyle w:val="NormalWeb"/>
       </w:pPr>
       <w:r>
-        <w:t>To evaluate the current male standards I used the 2005 tables to produce a "Performance table." A Performance table shows how close each single-age best comes to the Age Standard for the age of the runner. A value of 100% means the time exactly equals the standard. Any figure above 100% indicates that the performance is better than the standard or, in other words, the standard is "soft." Because of outliers, tables often have a few performances over 100% but if there are more than a few, it means the tables are too soft. Here is the table for the male 2005 standards measured against the 2014 single-age bests. I only included the 5 km, 10 km, Half Marathon, and Marathon since those races are most contested and, therefore have the best data.</w:t>
+        <w:t xml:space="preserve">To evaluate the current male </w:t>
+      </w:r>
+      <w:proofErr w:type="gramStart"/>
+      <w:r>
+        <w:t>standards</w:t>
+      </w:r>
+      <w:proofErr w:type="gramEnd"/>
+      <w:r>
+        <w:t xml:space="preserve"> I used the 2005 tables to produce a "Performance table." A Performance table shows how close each </w:t>
+      </w:r>
+      <w:proofErr w:type="gramStart"/>
+      <w:r>
+        <w:t>single-age</w:t>
+      </w:r>
+      <w:proofErr w:type="gramEnd"/>
+      <w:r>
+        <w:t xml:space="preserve"> best comes to the Age Standard for the age of the runner. A value of 100% means the time exactly equals the standard. Any figure above 100% indicates that the performance is better than the standard or, in other words, the standard is "soft." Because of outliers, tables often have a few performances over 100% but if there are more than a few, it means the tables are too soft. Here is the table for </w:t>
+      </w:r>
+      <w:r>
+        <w:lastRenderedPageBreak/>
+        <w:t>the male 2005 standards measured against the 2014 single-age bests. I only included the 5 km, 10 km, Half Marathon, and Marathon since those races are most contested and, therefore have the best data.</w:t>
       </w:r>
     </w:p>
     <w:p>
@@ -941,7 +974,6 @@
         <w:rPr>
           <w:noProof/>
         </w:rPr>
-        <w:lastRenderedPageBreak/>
         <w:drawing>
           <wp:inline distT="0" distB="0" distL="0" distR="0" wp14:anchorId="21C46500" wp14:editId="066363CE">
             <wp:extent cx="5953125" cy="6896100"/>
@@ -960,7 +992,7 @@
                     </pic:cNvPicPr>
                   </pic:nvPicPr>
                   <pic:blipFill>
-                    <a:blip r:link="rId19">
+                    <a:blip r:link="rId14">
                       <a:extLst>
                         <a:ext uri="{28A0092B-C50C-407E-A947-70E740481C1C}">
                           <a14:useLocalDpi xmlns:a14="http://schemas.microsoft.com/office/drawing/2010/main" val="0"/>
@@ -1000,7 +1032,21 @@
         <w:rPr>
           <w:rStyle w:val="Strong"/>
         </w:rPr>
-        <w:t>Notice how many performances are over 100%. I count 65. If the single-age best as of 2005 had been used, there should not be any. This tells me that new tables are certainly needed.</w:t>
+        <w:t xml:space="preserve">Notice how many performances are over 100%. I count 65. If the </w:t>
+      </w:r>
+      <w:proofErr w:type="gramStart"/>
+      <w:r>
+        <w:rPr>
+          <w:rStyle w:val="Strong"/>
+        </w:rPr>
+        <w:t>single-age</w:t>
+      </w:r>
+      <w:proofErr w:type="gramEnd"/>
+      <w:r>
+        <w:rPr>
+          <w:rStyle w:val="Strong"/>
+        </w:rPr>
+        <w:t xml:space="preserve"> best as of 2005 had been used, there should not be any. This tells me that new tables are certainly needed.</w:t>
       </w:r>
     </w:p>
     <w:p>
@@ -1045,7 +1091,15 @@
         <w:pStyle w:val="NormalWeb"/>
       </w:pPr>
       <w:r>
-        <w:t>The earlier tables used single-age bests from the Road Race Information Center, World Masters Athletes, and the Association of Road Racing Statisticians. However, now the only data that we can find are those from the ARRS. Ken Young, who manages the ARRS data, does an excellent job keeping the data up-to-date.</w:t>
+        <w:t xml:space="preserve">The earlier tables used single-age bests from the Road Race Information Center, World Masters Athletes, and the Association of Road Racing Statisticians. However, now the only data that we can find are those from the ARRS. Ken Young, who manages the ARRS data, does an excellent job keeping the data </w:t>
+      </w:r>
+      <w:proofErr w:type="gramStart"/>
+      <w:r>
+        <w:t>up-to-date</w:t>
+      </w:r>
+      <w:proofErr w:type="gramEnd"/>
+      <w:r>
+        <w:t>.</w:t>
       </w:r>
     </w:p>
     <w:p>
@@ -1055,7 +1109,7 @@
       <w:r>
         <w:t xml:space="preserve">I went to the ARRS web site, </w:t>
       </w:r>
-      <w:hyperlink r:id="rId20" w:history="1">
+      <w:hyperlink r:id="rId15" w:history="1">
         <w:r>
           <w:rPr>
             <w:rStyle w:val="Hyperlink"/>
@@ -1093,7 +1147,7 @@
                     </pic:cNvPicPr>
                   </pic:nvPicPr>
                   <pic:blipFill>
-                    <a:blip r:embed="rId21">
+                    <a:blip r:embed="rId16">
                       <a:extLst>
                         <a:ext uri="{28A0092B-C50C-407E-A947-70E740481C1C}">
                           <a14:useLocalDpi xmlns:a14="http://schemas.microsoft.com/office/drawing/2010/main" val="0"/>
@@ -1130,7 +1184,23 @@
         <w:pStyle w:val="NormalWeb"/>
       </w:pPr>
       <w:r>
-        <w:t>There are very small differences between the 2005 Standards and the Proposed Standards. The very young youth standards have been softened because some earlier times for young runners have not survived scrutiny. On the other hand, upper teen year standards have been toughened because of fast times run by young Africans. This carries through for all distances as you can see below.</w:t>
+        <w:t xml:space="preserve">There are </w:t>
+      </w:r>
+      <w:proofErr w:type="gramStart"/>
+      <w:r>
+        <w:t>very small</w:t>
+      </w:r>
+      <w:proofErr w:type="gramEnd"/>
+      <w:r>
+        <w:t xml:space="preserve"> differences between the 2005 Standards and the Proposed Standards. The </w:t>
+      </w:r>
+      <w:proofErr w:type="gramStart"/>
+      <w:r>
+        <w:t>very young</w:t>
+      </w:r>
+      <w:proofErr w:type="gramEnd"/>
+      <w:r>
+        <w:t xml:space="preserve"> youth standards have been softened because some earlier times for young runners have not survived scrutiny. On the other hand, upper teen year standards have been toughened because of fast times run by young Africans. This carries through for all distances as you can see below.</w:t>
       </w:r>
     </w:p>
     <w:p>
@@ -1160,7 +1230,7 @@
                     </pic:cNvPicPr>
                   </pic:nvPicPr>
                   <pic:blipFill>
-                    <a:blip r:embed="rId22">
+                    <a:blip r:embed="rId17">
                       <a:extLst>
                         <a:ext uri="{28A0092B-C50C-407E-A947-70E740481C1C}">
                           <a14:useLocalDpi xmlns:a14="http://schemas.microsoft.com/office/drawing/2010/main" val="0"/>
@@ -1219,7 +1289,7 @@
                     </pic:cNvPicPr>
                   </pic:nvPicPr>
                   <pic:blipFill>
-                    <a:blip r:embed="rId23">
+                    <a:blip r:embed="rId18">
                       <a:extLst>
                         <a:ext uri="{28A0092B-C50C-407E-A947-70E740481C1C}">
                           <a14:useLocalDpi xmlns:a14="http://schemas.microsoft.com/office/drawing/2010/main" val="0"/>
@@ -1286,7 +1356,7 @@
                     </pic:cNvPicPr>
                   </pic:nvPicPr>
                   <pic:blipFill>
-                    <a:blip r:embed="rId24">
+                    <a:blip r:embed="rId19">
                       <a:extLst>
                         <a:ext uri="{28A0092B-C50C-407E-A947-70E740481C1C}">
                           <a14:useLocalDpi xmlns:a14="http://schemas.microsoft.com/office/drawing/2010/main" val="0"/>
@@ -1331,7 +1401,15 @@
         <w:pStyle w:val="NormalWeb"/>
       </w:pPr>
       <w:r>
-        <w:t>To get the factors in the intermediate distances, the parameters were interpolated between the values obtained for those four distances. Let me make clear that the age-standards are not interpolated; it is the parameters that generate the standards which are interpolated. See below for definitions of these parameters. To make sure there is a smooth transition as one moves to different distances, a plot of age factors was made against distance as shown below.</w:t>
+        <w:t xml:space="preserve">To get the factors in the intermediate distances, the parameters were interpolated between the values obtained for those four distances. Let me make clear that the age-standards are not interpolated; it is the parameters that generate the standards which are interpolated. See below for definitions of these parameters. To make sure there is a smooth transition as one </w:t>
+      </w:r>
+      <w:proofErr w:type="gramStart"/>
+      <w:r>
+        <w:t>moves</w:t>
+      </w:r>
+      <w:proofErr w:type="gramEnd"/>
+      <w:r>
+        <w:t xml:space="preserve"> to different distances, a plot of age factors was made against distance as shown below.</w:t>
       </w:r>
     </w:p>
     <w:p>
@@ -1361,7 +1439,7 @@
                     </pic:cNvPicPr>
                   </pic:nvPicPr>
                   <pic:blipFill>
-                    <a:blip r:embed="rId25">
+                    <a:blip r:embed="rId20">
                       <a:extLst>
                         <a:ext uri="{28A0092B-C50C-407E-A947-70E740481C1C}">
                           <a14:useLocalDpi xmlns:a14="http://schemas.microsoft.com/office/drawing/2010/main" val="0"/>
@@ -1406,7 +1484,15 @@
         <w:pStyle w:val="NormalWeb"/>
       </w:pPr>
       <w:r>
-        <w:t>Now that we have the new proposed standards, let's see how they do with the current single-age bests. Here is the table for the 2014 single-age bests evaluated using the proposed age-standards.</w:t>
+        <w:t xml:space="preserve">Now that we have the new proposed standards, </w:t>
+      </w:r>
+      <w:proofErr w:type="gramStart"/>
+      <w:r>
+        <w:t>let's</w:t>
+      </w:r>
+      <w:proofErr w:type="gramEnd"/>
+      <w:r>
+        <w:t xml:space="preserve"> see how they do with the current single-age bests. Here is the table for the 2014 single-age bests evaluated using the proposed age-standards.</w:t>
       </w:r>
     </w:p>
     <w:p>
@@ -1436,7 +1522,7 @@
                     </pic:cNvPicPr>
                   </pic:nvPicPr>
                   <pic:blipFill>
-                    <a:blip r:link="rId26">
+                    <a:blip r:link="rId21">
                       <a:extLst>
                         <a:ext uri="{28A0092B-C50C-407E-A947-70E740481C1C}">
                           <a14:useLocalDpi xmlns:a14="http://schemas.microsoft.com/office/drawing/2010/main" val="0"/>
@@ -1511,7 +1597,7 @@
                     </pic:cNvPicPr>
                   </pic:nvPicPr>
                   <pic:blipFill>
-                    <a:blip r:link="rId27">
+                    <a:blip r:link="rId22">
                       <a:extLst>
                         <a:ext uri="{28A0092B-C50C-407E-A947-70E740481C1C}">
                           <a14:useLocalDpi xmlns:a14="http://schemas.microsoft.com/office/drawing/2010/main" val="0"/>
@@ -1587,8 +1673,13 @@
       <w:pPr>
         <w:pStyle w:val="NormalWeb"/>
       </w:pPr>
-      <w:r>
-        <w:t>Let's look first at how the female standards of 2010 would do when applied to the 2015 records.</w:t>
+      <w:proofErr w:type="gramStart"/>
+      <w:r>
+        <w:t>Let's</w:t>
+      </w:r>
+      <w:proofErr w:type="gramEnd"/>
+      <w:r>
+        <w:t xml:space="preserve"> look first at how the female standards of 2010 would do when applied to the 2015 records.</w:t>
       </w:r>
     </w:p>
     <w:p>
@@ -1617,7 +1708,7 @@
                     </pic:cNvPicPr>
                   </pic:nvPicPr>
                   <pic:blipFill>
-                    <a:blip r:link="rId28">
+                    <a:blip r:link="rId23">
                       <a:extLst>
                         <a:ext uri="{28A0092B-C50C-407E-A947-70E740481C1C}">
                           <a14:useLocalDpi xmlns:a14="http://schemas.microsoft.com/office/drawing/2010/main" val="0"/>
@@ -1695,7 +1786,7 @@
                     </pic:cNvPicPr>
                   </pic:nvPicPr>
                   <pic:blipFill>
-                    <a:blip r:embed="rId29">
+                    <a:blip r:embed="rId24">
                       <a:extLst>
                         <a:ext uri="{28A0092B-C50C-407E-A947-70E740481C1C}">
                           <a14:useLocalDpi xmlns:a14="http://schemas.microsoft.com/office/drawing/2010/main" val="0"/>
@@ -1753,7 +1844,7 @@
                     </pic:cNvPicPr>
                   </pic:nvPicPr>
                   <pic:blipFill>
-                    <a:blip r:embed="rId30">
+                    <a:blip r:embed="rId25">
                       <a:extLst>
                         <a:ext uri="{28A0092B-C50C-407E-A947-70E740481C1C}">
                           <a14:useLocalDpi xmlns:a14="http://schemas.microsoft.com/office/drawing/2010/main" val="0"/>
@@ -1820,7 +1911,7 @@
                     </pic:cNvPicPr>
                   </pic:nvPicPr>
                   <pic:blipFill>
-                    <a:blip r:embed="rId31">
+                    <a:blip r:embed="rId26">
                       <a:extLst>
                         <a:ext uri="{28A0092B-C50C-407E-A947-70E740481C1C}">
                           <a14:useLocalDpi xmlns:a14="http://schemas.microsoft.com/office/drawing/2010/main" val="0"/>
@@ -1881,7 +1972,7 @@
                     </pic:cNvPicPr>
                   </pic:nvPicPr>
                   <pic:blipFill>
-                    <a:blip r:embed="rId32">
+                    <a:blip r:embed="rId27">
                       <a:extLst>
                         <a:ext uri="{28A0092B-C50C-407E-A947-70E740481C1C}">
                           <a14:useLocalDpi xmlns:a14="http://schemas.microsoft.com/office/drawing/2010/main" val="0"/>
@@ -2113,7 +2204,7 @@
                     </pic:cNvPicPr>
                   </pic:nvPicPr>
                   <pic:blipFill>
-                    <a:blip r:embed="rId33">
+                    <a:blip r:embed="rId28">
                       <a:extLst>
                         <a:ext uri="{28A0092B-C50C-407E-A947-70E740481C1C}">
                           <a14:useLocalDpi xmlns:a14="http://schemas.microsoft.com/office/drawing/2010/main" val="0"/>
@@ -2209,7 +2300,7 @@
                     </pic:cNvPicPr>
                   </pic:nvPicPr>
                   <pic:blipFill>
-                    <a:blip r:link="rId34">
+                    <a:blip r:link="rId29">
                       <a:extLst>
                         <a:ext uri="{28A0092B-C50C-407E-A947-70E740481C1C}">
                           <a14:useLocalDpi xmlns:a14="http://schemas.microsoft.com/office/drawing/2010/main" val="0"/>
@@ -2305,7 +2396,15 @@
         <w:t>Masters Age-Graded Tables</w:t>
       </w:r>
       <w:r>
-        <w:t xml:space="preserve">, of tables for grading athletic performances based on sex and age. These tables covered all standard track and field events plus standard long distance running events and race-walking events. They only covered ages 30 and above. These tables were compiled by a committee composed of Rodney Charnock, Peter </w:t>
+        <w:t xml:space="preserve">, of tables for grading athletic performances based on sex and age. These tables covered all standard track and field events plus standard </w:t>
+      </w:r>
+      <w:proofErr w:type="gramStart"/>
+      <w:r>
+        <w:t>long distance</w:t>
+      </w:r>
+      <w:proofErr w:type="gramEnd"/>
+      <w:r>
+        <w:t xml:space="preserve"> running events and race-walking events. They only covered ages 30 and above. These tables were compiled by a committee composed of Rodney Charnock, Peter </w:t>
       </w:r>
       <w:proofErr w:type="spellStart"/>
       <w:r>
@@ -2723,7 +2822,15 @@
         <w:t>a, b, c, d, e, f, A, B, C, D, E, and F</w:t>
       </w:r>
       <w:r>
-        <w:t>. However, we want to require that the slope is continuous from the quadratic sections to the linear sections. With this requirement, we can determine the value of two of these parameters in terms of the others reducing the number of independent variables to ten. These two additional equations are:</w:t>
+        <w:t xml:space="preserve">. However, we want to require that the slope </w:t>
+      </w:r>
+      <w:proofErr w:type="gramStart"/>
+      <w:r>
+        <w:t>is</w:t>
+      </w:r>
+      <w:proofErr w:type="gramEnd"/>
+      <w:r>
+        <w:t xml:space="preserve"> continuous from the quadratic sections to the linear sections. With this requirement, we can determine the value of two of these parameters in terms of the others reducing the number of independent variables to ten. These two additional equations are:</w:t>
       </w:r>
     </w:p>
     <w:p>
@@ -2873,7 +2980,7 @@
                     </pic:cNvPicPr>
                   </pic:nvPicPr>
                   <pic:blipFill>
-                    <a:blip r:link="rId35">
+                    <a:blip r:link="rId30">
                       <a:extLst>
                         <a:ext uri="{28A0092B-C50C-407E-A947-70E740481C1C}">
                           <a14:useLocalDpi xmlns:a14="http://schemas.microsoft.com/office/drawing/2010/main" val="0"/>
@@ -2988,7 +3095,7 @@
       <w:r>
         <w:t xml:space="preserve">For open-class-standards, both track and road, I used records from the USATF web site: </w:t>
       </w:r>
-      <w:hyperlink r:id="rId36" w:history="1">
+      <w:hyperlink r:id="rId31" w:history="1">
         <w:r>
           <w:rPr>
             <w:rStyle w:val="Hyperlink"/>
@@ -3033,7 +3140,7 @@
       <w:r>
         <w:t xml:space="preserve"> of the USAT Road Race Information Center (RRIC). These data were slight updates of what is on the RRIC web page: </w:t>
       </w:r>
-      <w:hyperlink r:id="rId37" w:history="1">
+      <w:hyperlink r:id="rId32" w:history="1">
         <w:r>
           <w:rPr>
             <w:rStyle w:val="Hyperlink"/>
@@ -3070,7 +3177,7 @@
       <w:r>
         <w:t xml:space="preserve">For world-wide single-age records, I used data from the web site for the </w:t>
       </w:r>
-      <w:hyperlink r:id="rId38" w:history="1">
+      <w:hyperlink r:id="rId33" w:history="1">
         <w:r>
           <w:rPr>
             <w:rStyle w:val="Hyperlink"/>
@@ -3079,7 +3186,15 @@
         </w:r>
       </w:hyperlink>
       <w:r>
-        <w:t xml:space="preserve"> (ARRS) compiled by Ken Young. He has single-age records for male and female distances of 10 km, half-marathon, and marathon although he doesn't cover very young and very old runners except for the marathon. I also used the ARRS </w:t>
+        <w:t xml:space="preserve"> (ARRS) compiled by Ken Young. He has single-age records for male and female distances of 10 km, half-marathon, and marathon although he </w:t>
+      </w:r>
+      <w:proofErr w:type="gramStart"/>
+      <w:r>
+        <w:t>doesn't</w:t>
+      </w:r>
+      <w:proofErr w:type="gramEnd"/>
+      <w:r>
+        <w:t xml:space="preserve"> cover very young and very old runners except for the marathon. I also used the ARRS </w:t>
       </w:r>
       <w:r>
         <w:rPr>
@@ -3125,7 +3240,7 @@
       <w:r>
         <w:t xml:space="preserve">I also used track age-group performances from the WMA web site: </w:t>
       </w:r>
-      <w:hyperlink r:id="rId39" w:history="1">
+      <w:hyperlink r:id="rId34" w:history="1">
         <w:r>
           <w:rPr>
             <w:rStyle w:val="Hyperlink"/>
@@ -3244,7 +3359,7 @@
       <w:r>
         <w:t>Ray Fair, Yale University, (</w:t>
       </w:r>
-      <w:hyperlink r:id="rId40" w:history="1">
+      <w:hyperlink r:id="rId35" w:history="1">
         <w:r>
           <w:rPr>
             <w:rStyle w:val="Hyperlink"/>
@@ -3253,7 +3368,15 @@
         </w:r>
       </w:hyperlink>
       <w:r>
-        <w:t xml:space="preserve"> ) (Click on the young boy.) has done some fine work on the slow-down athletes experience with age for running events and swimming events. I have added his data to the plots below. His work is just for male athletes and for ages 35 and up. He has come to the conclusion that, for running, one can use the same factors for all distances other than 100 meter and 200 meter runs.</w:t>
+        <w:t xml:space="preserve"> ) (Click on the young boy.) has done some fine work on the slow-down athletes experience with age for running events and swimming events. I have added his data to the plots below. His work is just for male athletes and for ages 35 and up. He has come to the conclusion that, for running, one can use the same factors for all distances other than 100 meter and </w:t>
+      </w:r>
+      <w:proofErr w:type="gramStart"/>
+      <w:r>
+        <w:t>200 meter</w:t>
+      </w:r>
+      <w:proofErr w:type="gramEnd"/>
+      <w:r>
+        <w:t xml:space="preserve"> runs.</w:t>
       </w:r>
     </w:p>
     <w:p>
@@ -3481,7 +3604,23 @@
           <w:b/>
           <w:bCs/>
         </w:rPr>
-        <w:t xml:space="preserve">5 km (road)    </w:t>
+        <w:t>5 km (</w:t>
+      </w:r>
+      <w:proofErr w:type="gramStart"/>
+      <w:r>
+        <w:rPr>
+          <w:b/>
+          <w:bCs/>
+        </w:rPr>
+        <w:t xml:space="preserve">road)   </w:t>
+      </w:r>
+      <w:proofErr w:type="gramEnd"/>
+      <w:r>
+        <w:rPr>
+          <w:b/>
+          <w:bCs/>
+        </w:rPr>
+        <w:t xml:space="preserve"> </w:t>
       </w:r>
       <w:r>
         <w:rPr>
@@ -3680,7 +3819,7 @@
                     </pic:cNvPicPr>
                   </pic:nvPicPr>
                   <pic:blipFill>
-                    <a:blip r:link="rId41">
+                    <a:blip r:link="rId36">
                       <a:extLst>
                         <a:ext uri="{28A0092B-C50C-407E-A947-70E740481C1C}">
                           <a14:useLocalDpi xmlns:a14="http://schemas.microsoft.com/office/drawing/2010/main" val="0"/>
@@ -3736,7 +3875,15 @@
       </w:pPr>
       <w:r>
         <w:lastRenderedPageBreak/>
-        <w:t>The red markers are the actual records. The green line represents a smooth line drawn through the best of the road records and the blue line is drawn through the best track records. The track records considered from here on go through 10,000 m but the line is carried through to the marathon in order to compare with the road pace.</w:t>
+        <w:t xml:space="preserve">The red markers are the actual records. The green line represents a smooth line drawn through the best of the road records and the blue line is drawn through the best track records. The track records considered from here on go through 10,000 m but the line is carried through to the marathon </w:t>
+      </w:r>
+      <w:proofErr w:type="gramStart"/>
+      <w:r>
+        <w:t>in order to</w:t>
+      </w:r>
+      <w:proofErr w:type="gramEnd"/>
+      <w:r>
+        <w:t xml:space="preserve"> compare with the road pace.</w:t>
       </w:r>
     </w:p>
     <w:p>
@@ -3839,11 +3986,19 @@
           <w:rFonts w:eastAsia="Times New Roman"/>
         </w:rPr>
       </w:pPr>
-      <w:r>
-        <w:rPr>
-          <w:rFonts w:eastAsia="Times New Roman"/>
-        </w:rPr>
-        <w:t>World Wide Standards</w:t>
+      <w:proofErr w:type="gramStart"/>
+      <w:r>
+        <w:rPr>
+          <w:rFonts w:eastAsia="Times New Roman"/>
+        </w:rPr>
+        <w:t>World Wide</w:t>
+      </w:r>
+      <w:proofErr w:type="gramEnd"/>
+      <w:r>
+        <w:rPr>
+          <w:rFonts w:eastAsia="Times New Roman"/>
+        </w:rPr>
+        <w:t xml:space="preserve"> Standards</w:t>
       </w:r>
     </w:p>
     <w:p>
@@ -3869,7 +4024,15 @@
         </w:tabs>
       </w:pPr>
       <w:r>
-        <w:t>When starting on this project, I considered the 5000 m track and 5 km road races the same as well as the 10,000 m track and 10 km road races. However, as I proceeded, I realized that the track and road events were really different. If I used the track records and then drew a smooth curve through them to the marathon to establish the open-class standards, I would be creating times for the road distances that would be unachievable and ultimately unfair to runners. For example, the marathon would be based on the road marathon distance whereas, say, the half-marathon would be based on a derived time. This derived time would be much faster than the actual half-marathon records. An effort at the half-marathon would not be rewarded with as good a performance as a similar effort at the marathon distance.</w:t>
+        <w:t xml:space="preserve">When starting on this project, I considered the 5000 m track and 5 km road races the same as well as the 10,000 m track and 10 km road races. However, as I proceeded, I realized that the track and road events were </w:t>
+      </w:r>
+      <w:proofErr w:type="gramStart"/>
+      <w:r>
+        <w:t>really different</w:t>
+      </w:r>
+      <w:proofErr w:type="gramEnd"/>
+      <w:r>
+        <w:t>. If I used the track records and then drew a smooth curve through them to the marathon to establish the open-class standards, I would be creating times for the road distances that would be unachievable and ultimately unfair to runners. For example, the marathon would be based on the road marathon distance whereas, say, the half-marathon would be based on a derived time. This derived time would be much faster than the actual half-marathon records. An effort at the half-marathon would not be rewarded with as good a performance as a similar effort at the marathon distance.</w:t>
       </w:r>
     </w:p>
     <w:p>
@@ -4143,7 +4306,7 @@
                     </pic:cNvPicPr>
                   </pic:nvPicPr>
                   <pic:blipFill>
-                    <a:blip r:link="rId42">
+                    <a:blip r:link="rId37">
                       <a:extLst>
                         <a:ext uri="{28A0092B-C50C-407E-A947-70E740481C1C}">
                           <a14:useLocalDpi xmlns:a14="http://schemas.microsoft.com/office/drawing/2010/main" val="0"/>
@@ -4198,7 +4361,15 @@
         </w:tabs>
       </w:pPr>
       <w:r>
-        <w:t xml:space="preserve">The magenta line shows Chuck Phillips' 2004 (Feb. 20) standards and the black line Ray Fair's standards. The Jones and Fair curves are very close. The proposed WMA line runs slightly under Fair's curve. </w:t>
+        <w:t xml:space="preserve">The magenta line shows Chuck Phillips' 2004 (Feb. 20) standards and the black line Ray Fair's standards. The Jones and Fair curves are </w:t>
+      </w:r>
+      <w:proofErr w:type="gramStart"/>
+      <w:r>
+        <w:t>very close</w:t>
+      </w:r>
+      <w:proofErr w:type="gramEnd"/>
+      <w:r>
+        <w:t xml:space="preserve">. The proposed WMA line runs slightly under Fair's curve. </w:t>
       </w:r>
     </w:p>
     <w:p>
@@ -4245,7 +4416,7 @@
                     </pic:cNvPicPr>
                   </pic:nvPicPr>
                   <pic:blipFill>
-                    <a:blip r:link="rId43">
+                    <a:blip r:link="rId38">
                       <a:extLst>
                         <a:ext uri="{28A0092B-C50C-407E-A947-70E740481C1C}">
                           <a14:useLocalDpi xmlns:a14="http://schemas.microsoft.com/office/drawing/2010/main" val="0"/>
@@ -4322,7 +4493,7 @@
                     </pic:cNvPicPr>
                   </pic:nvPicPr>
                   <pic:blipFill>
-                    <a:blip r:link="rId44">
+                    <a:blip r:link="rId39">
                       <a:extLst>
                         <a:ext uri="{28A0092B-C50C-407E-A947-70E740481C1C}">
                           <a14:useLocalDpi xmlns:a14="http://schemas.microsoft.com/office/drawing/2010/main" val="0"/>
@@ -4424,7 +4595,7 @@
                     </pic:cNvPicPr>
                   </pic:nvPicPr>
                   <pic:blipFill>
-                    <a:blip r:link="rId45">
+                    <a:blip r:link="rId40">
                       <a:extLst>
                         <a:ext uri="{28A0092B-C50C-407E-A947-70E740481C1C}">
                           <a14:useLocalDpi xmlns:a14="http://schemas.microsoft.com/office/drawing/2010/main" val="0"/>
@@ -4479,7 +4650,23 @@
         </w:tabs>
       </w:pPr>
       <w:r>
-        <w:t>The 10 km distance is the only one for which we have Rex Harvey's proposed standards for the World Masters Athletics association ("Harvey Proposed" line). His factors are quite close to all of the others. Again Jones and Fair are quite close. Note the 1994 WAVA standards are also plotted and are too optimistic for ages above 75 but are quite close to the others for the rest of the range.</w:t>
+        <w:t xml:space="preserve">The 10 km distance is the only one for which we have Rex Harvey's proposed standards for the World Masters Athletics association ("Harvey Proposed" line). His factors are quite close to </w:t>
+      </w:r>
+      <w:proofErr w:type="gramStart"/>
+      <w:r>
+        <w:t>all of</w:t>
+      </w:r>
+      <w:proofErr w:type="gramEnd"/>
+      <w:r>
+        <w:t xml:space="preserve"> the others. </w:t>
+      </w:r>
+      <w:proofErr w:type="gramStart"/>
+      <w:r>
+        <w:t>Again</w:t>
+      </w:r>
+      <w:proofErr w:type="gramEnd"/>
+      <w:r>
+        <w:t xml:space="preserve"> Jones and Fair are quite close. Note the 1994 WAVA standards are also plotted and are too optimistic for ages above 75 but are quite close to the others for the rest of the range.</w:t>
       </w:r>
     </w:p>
     <w:p>
@@ -4527,7 +4714,7 @@
                     </pic:cNvPicPr>
                   </pic:nvPicPr>
                   <pic:blipFill>
-                    <a:blip r:link="rId46">
+                    <a:blip r:link="rId41">
                       <a:extLst>
                         <a:ext uri="{28A0092B-C50C-407E-A947-70E740481C1C}">
                           <a14:useLocalDpi xmlns:a14="http://schemas.microsoft.com/office/drawing/2010/main" val="0"/>
@@ -4603,7 +4790,7 @@
                     </pic:cNvPicPr>
                   </pic:nvPicPr>
                   <pic:blipFill>
-                    <a:blip r:link="rId47">
+                    <a:blip r:link="rId42">
                       <a:extLst>
                         <a:ext uri="{28A0092B-C50C-407E-A947-70E740481C1C}">
                           <a14:useLocalDpi xmlns:a14="http://schemas.microsoft.com/office/drawing/2010/main" val="0"/>
@@ -4716,7 +4903,15 @@
         </w:tabs>
       </w:pPr>
       <w:r>
-        <w:t xml:space="preserve">The plot below shows how the age-factor changes for various ages and various distances. The horizontal black lines are Fair's factors. Again we see that our proposal is more optimistic than Fair's for ages 40 through 70 and slightly more </w:t>
+        <w:t xml:space="preserve">The plot below shows how the age-factor changes for various ages and various distances. The horizontal black lines are Fair's factors. </w:t>
+      </w:r>
+      <w:proofErr w:type="gramStart"/>
+      <w:r>
+        <w:t>Again</w:t>
+      </w:r>
+      <w:proofErr w:type="gramEnd"/>
+      <w:r>
+        <w:t xml:space="preserve"> we see that our proposal is more optimistic than Fair's for ages 40 through 70 and slightly more </w:t>
       </w:r>
       <w:proofErr w:type="spellStart"/>
       <w:r>
@@ -4772,7 +4967,7 @@
                     </pic:cNvPicPr>
                   </pic:nvPicPr>
                   <pic:blipFill>
-                    <a:blip r:link="rId48">
+                    <a:blip r:link="rId43">
                       <a:extLst>
                         <a:ext uri="{28A0092B-C50C-407E-A947-70E740481C1C}">
                           <a14:useLocalDpi xmlns:a14="http://schemas.microsoft.com/office/drawing/2010/main" val="0"/>
@@ -4835,7 +5030,15 @@
       </w:r>
       <w:proofErr w:type="gramEnd"/>
       <w:r>
-        <w:t xml:space="preserve"> of the youth records. There are a number of African runners and Chinese runners for whom there might be question about their ages.</w:t>
+        <w:t xml:space="preserve"> of the youth records. There are </w:t>
+      </w:r>
+      <w:proofErr w:type="gramStart"/>
+      <w:r>
+        <w:t>a number of</w:t>
+      </w:r>
+      <w:proofErr w:type="gramEnd"/>
+      <w:r>
+        <w:t xml:space="preserve"> African runners and Chinese runners for whom there might be question about their ages.</w:t>
       </w:r>
     </w:p>
     <w:p>
@@ -4882,7 +5085,7 @@
                     </pic:cNvPicPr>
                   </pic:nvPicPr>
                   <pic:blipFill>
-                    <a:blip r:link="rId49">
+                    <a:blip r:link="rId44">
                       <a:extLst>
                         <a:ext uri="{28A0092B-C50C-407E-A947-70E740481C1C}">
                           <a14:useLocalDpi xmlns:a14="http://schemas.microsoft.com/office/drawing/2010/main" val="0"/>
@@ -4970,7 +5173,23 @@
       </w:pPr>
       <w:r>
         <w:lastRenderedPageBreak/>
-        <w:t xml:space="preserve">The age-factors of Jones and Fair are very close over the age ranges of 35 to 60 and 85 and above. Jones and Fair used very different methods, but similar models, to generate the factors. This gives confidence that they are reasonable factors. It appears that Fair's conclusion that we can use the same factors for all road distances is valid for all distances. </w:t>
+        <w:t xml:space="preserve">The age-factors of Jones and Fair are </w:t>
+      </w:r>
+      <w:proofErr w:type="gramStart"/>
+      <w:r>
+        <w:t>very close</w:t>
+      </w:r>
+      <w:proofErr w:type="gramEnd"/>
+      <w:r>
+        <w:t xml:space="preserve"> over the age ranges of 35 to 60 and 85 and above. Jones and Fair used </w:t>
+      </w:r>
+      <w:proofErr w:type="gramStart"/>
+      <w:r>
+        <w:t>very different</w:t>
+      </w:r>
+      <w:proofErr w:type="gramEnd"/>
+      <w:r>
+        <w:t xml:space="preserve"> methods, but similar models, to generate the factors. This gives confidence that they are reasonable factors. It appears that Fair's conclusion that we can use the same factors for all road distances is valid for all distances. </w:t>
       </w:r>
     </w:p>
     <w:p>
@@ -5062,7 +5281,21 @@
         <w:rPr>
           <w:rStyle w:val="Strong"/>
         </w:rPr>
-        <w:t>5000 meters (track)    14:24.68</w:t>
+        <w:t>5000 meters (</w:t>
+      </w:r>
+      <w:proofErr w:type="gramStart"/>
+      <w:r>
+        <w:rPr>
+          <w:rStyle w:val="Strong"/>
+        </w:rPr>
+        <w:t xml:space="preserve">track)   </w:t>
+      </w:r>
+      <w:proofErr w:type="gramEnd"/>
+      <w:r>
+        <w:rPr>
+          <w:rStyle w:val="Strong"/>
+        </w:rPr>
+        <w:t xml:space="preserve"> 14:24.68</w:t>
       </w:r>
       <w:r>
         <w:t xml:space="preserve">     Elvan </w:t>
@@ -5084,7 +5317,21 @@
         <w:rPr>
           <w:rStyle w:val="Strong"/>
         </w:rPr>
-        <w:t xml:space="preserve">5 km (road)            14:50.4 </w:t>
+        <w:t>5 km (</w:t>
+      </w:r>
+      <w:proofErr w:type="gramStart"/>
+      <w:r>
+        <w:rPr>
+          <w:rStyle w:val="Strong"/>
+        </w:rPr>
+        <w:t xml:space="preserve">road)   </w:t>
+      </w:r>
+      <w:proofErr w:type="gramEnd"/>
+      <w:r>
+        <w:rPr>
+          <w:rStyle w:val="Strong"/>
+        </w:rPr>
+        <w:t xml:space="preserve">         14:50.4 </w:t>
       </w:r>
       <w:r>
         <w:t xml:space="preserve">     Paula Radcliffe (ENG) 17 Dec 1973 14 Sep 2003 London ENG</w:t>
@@ -5139,7 +5386,21 @@
         <w:rPr>
           <w:rStyle w:val="Strong"/>
         </w:rPr>
-        <w:t xml:space="preserve">10 km (road)           30:20.7 </w:t>
+        <w:t>10 km (</w:t>
+      </w:r>
+      <w:proofErr w:type="gramStart"/>
+      <w:r>
+        <w:rPr>
+          <w:rStyle w:val="Strong"/>
+        </w:rPr>
+        <w:t xml:space="preserve">road)   </w:t>
+      </w:r>
+      <w:proofErr w:type="gramEnd"/>
+      <w:r>
+        <w:rPr>
+          <w:rStyle w:val="Strong"/>
+        </w:rPr>
+        <w:t xml:space="preserve">        30:20.7 </w:t>
       </w:r>
       <w:r>
         <w:t xml:space="preserve">     Paula Radcliffe (ENG) 17 Dec 1973 23 Feb 2003</w:t>
@@ -5215,7 +5476,7 @@
                     </pic:cNvPicPr>
                   </pic:nvPicPr>
                   <pic:blipFill>
-                    <a:blip r:link="rId50">
+                    <a:blip r:link="rId45">
                       <a:extLst>
                         <a:ext uri="{28A0092B-C50C-407E-A947-70E740481C1C}">
                           <a14:useLocalDpi xmlns:a14="http://schemas.microsoft.com/office/drawing/2010/main" val="0"/>
@@ -5270,7 +5531,15 @@
         </w:tabs>
       </w:pPr>
       <w:r>
-        <w:t>As with the men, there is a sizeable gap at 5000 and 10,000 between track and road records. In this case it doesn't even look like they are converging but this is because of the terrific track race at 10,000 meters of 29:31.78 by China's Wang Junxia in 1993. I have adjusted the open-class times to fall on a smooth curve from 5 km road to the marathon. The only two records that it passes through are the 10 km and marathon. All the others were adjusted to fall on the line.</w:t>
+        <w:t xml:space="preserve">As with the men, there is a sizeable gap at 5000 and 10,000 between track and road records. In this case it </w:t>
+      </w:r>
+      <w:proofErr w:type="gramStart"/>
+      <w:r>
+        <w:t>doesn't</w:t>
+      </w:r>
+      <w:proofErr w:type="gramEnd"/>
+      <w:r>
+        <w:t xml:space="preserve"> even look like they are converging but this is because of the terrific track race at 10,000 meters of 29:31.78 by China's Wang Junxia in 1993. I have adjusted the open-class times to fall on a smooth curve from 5 km road to the marathon. The only two records that it passes through are the 10 km and marathon. All the others were adjusted to fall on the line.</w:t>
       </w:r>
     </w:p>
     <w:p>
@@ -5376,7 +5645,7 @@
                     </pic:cNvPicPr>
                   </pic:nvPicPr>
                   <pic:blipFill>
-                    <a:blip r:link="rId51">
+                    <a:blip r:link="rId46">
                       <a:extLst>
                         <a:ext uri="{28A0092B-C50C-407E-A947-70E740481C1C}">
                           <a14:useLocalDpi xmlns:a14="http://schemas.microsoft.com/office/drawing/2010/main" val="0"/>
@@ -5452,7 +5721,7 @@
                     </pic:cNvPicPr>
                   </pic:nvPicPr>
                   <pic:blipFill>
-                    <a:blip r:link="rId52">
+                    <a:blip r:link="rId47">
                       <a:extLst>
                         <a:ext uri="{28A0092B-C50C-407E-A947-70E740481C1C}">
                           <a14:useLocalDpi xmlns:a14="http://schemas.microsoft.com/office/drawing/2010/main" val="0"/>
@@ -5529,7 +5798,7 @@
                     </pic:cNvPicPr>
                   </pic:nvPicPr>
                   <pic:blipFill>
-                    <a:blip r:link="rId53">
+                    <a:blip r:link="rId48">
                       <a:extLst>
                         <a:ext uri="{28A0092B-C50C-407E-A947-70E740481C1C}">
                           <a14:useLocalDpi xmlns:a14="http://schemas.microsoft.com/office/drawing/2010/main" val="0"/>
@@ -5631,7 +5900,7 @@
                     </pic:cNvPicPr>
                   </pic:nvPicPr>
                   <pic:blipFill>
-                    <a:blip r:link="rId54">
+                    <a:blip r:link="rId49">
                       <a:extLst>
                         <a:ext uri="{28A0092B-C50C-407E-A947-70E740481C1C}">
                           <a14:useLocalDpi xmlns:a14="http://schemas.microsoft.com/office/drawing/2010/main" val="0"/>
@@ -5694,11 +5963,27 @@
       </w:r>
       <w:proofErr w:type="spellEnd"/>
       <w:r>
-        <w:t xml:space="preserve"> (b. 04 Mar 1955). If I force the line lower to include these performances, then the age-grade factor for a 49-year-old female becomes 0.9239. For comparison, the age-grade factor for a 49-year-old male is 0.9044. That is, this would imply that women slow down considerably less than men with age. However, all of our other data show that the slowdown </w:t>
+        <w:t xml:space="preserve"> (b. 04 Mar 1955). If I force the line lower to include these performances, then the age-grade factor for a 49-year-old female becomes 0.9239. For comparison, the age-grade factor for a 49-year-old male is 0.9044. That is, this would imply that women slow down considerably less than men with age. However, </w:t>
+      </w:r>
+      <w:proofErr w:type="gramStart"/>
+      <w:r>
+        <w:t>all of</w:t>
+      </w:r>
+      <w:proofErr w:type="gramEnd"/>
+      <w:r>
+        <w:t xml:space="preserve"> our other data show that the slowdown </w:t>
       </w:r>
       <w:r>
         <w:lastRenderedPageBreak/>
-        <w:t>is greater for women than for men. We are therefore forced to ignore her performances at 8 km. The USATF/RRIC and the ARRS have both confirmed her age and the courses have been verified. So, this has to remain a mystery.</w:t>
+        <w:t xml:space="preserve">is greater for women than for men. We are therefore forced to ignore her performances at 8 km. The USATF/RRIC and the ARRS have both confirmed her age and the courses have been verified. So, this </w:t>
+      </w:r>
+      <w:proofErr w:type="gramStart"/>
+      <w:r>
+        <w:t>has to</w:t>
+      </w:r>
+      <w:proofErr w:type="gramEnd"/>
+      <w:r>
+        <w:t xml:space="preserve"> remain a mystery.</w:t>
       </w:r>
     </w:p>
     <w:p>
@@ -5745,7 +6030,7 @@
                     </pic:cNvPicPr>
                   </pic:nvPicPr>
                   <pic:blipFill>
-                    <a:blip r:link="rId55">
+                    <a:blip r:link="rId50">
                       <a:extLst>
                         <a:ext uri="{28A0092B-C50C-407E-A947-70E740481C1C}">
                           <a14:useLocalDpi xmlns:a14="http://schemas.microsoft.com/office/drawing/2010/main" val="0"/>
@@ -5821,7 +6106,7 @@
                     </pic:cNvPicPr>
                   </pic:nvPicPr>
                   <pic:blipFill>
-                    <a:blip r:link="rId56">
+                    <a:blip r:link="rId51">
                       <a:extLst>
                         <a:ext uri="{28A0092B-C50C-407E-A947-70E740481C1C}">
                           <a14:useLocalDpi xmlns:a14="http://schemas.microsoft.com/office/drawing/2010/main" val="0"/>
@@ -5876,7 +6161,15 @@
         </w:tabs>
       </w:pPr>
       <w:r>
-        <w:t>As the distance goes up, the Proposed WMA line deviates farther from Fair although Jones and Phillips are very close for ages 50 and up.</w:t>
+        <w:t xml:space="preserve">As the distance goes up, the Proposed WMA line deviates farther from Fair although Jones and Phillips are </w:t>
+      </w:r>
+      <w:proofErr w:type="gramStart"/>
+      <w:r>
+        <w:t>very close</w:t>
+      </w:r>
+      <w:proofErr w:type="gramEnd"/>
+      <w:r>
+        <w:t xml:space="preserve"> for ages 50 and up.</w:t>
       </w:r>
     </w:p>
     <w:p>
@@ -5924,7 +6217,7 @@
                     </pic:cNvPicPr>
                   </pic:nvPicPr>
                   <pic:blipFill>
-                    <a:blip r:link="rId57">
+                    <a:blip r:link="rId52">
                       <a:extLst>
                         <a:ext uri="{28A0092B-C50C-407E-A947-70E740481C1C}">
                           <a14:useLocalDpi xmlns:a14="http://schemas.microsoft.com/office/drawing/2010/main" val="0"/>
@@ -6052,7 +6345,7 @@
                     </pic:cNvPicPr>
                   </pic:nvPicPr>
                   <pic:blipFill>
-                    <a:blip r:link="rId58">
+                    <a:blip r:link="rId53">
                       <a:extLst>
                         <a:ext uri="{28A0092B-C50C-407E-A947-70E740481C1C}">
                           <a14:useLocalDpi xmlns:a14="http://schemas.microsoft.com/office/drawing/2010/main" val="0"/>
@@ -6418,7 +6711,7 @@
                     </pic:cNvPicPr>
                   </pic:nvPicPr>
                   <pic:blipFill>
-                    <a:blip r:link="rId59">
+                    <a:blip r:link="rId54">
                       <a:extLst>
                         <a:ext uri="{28A0092B-C50C-407E-A947-70E740481C1C}">
                           <a14:useLocalDpi xmlns:a14="http://schemas.microsoft.com/office/drawing/2010/main" val="0"/>
@@ -6547,7 +6840,7 @@
                     </pic:cNvPicPr>
                   </pic:nvPicPr>
                   <pic:blipFill>
-                    <a:blip r:link="rId60">
+                    <a:blip r:link="rId55">
                       <a:extLst>
                         <a:ext uri="{28A0092B-C50C-407E-A947-70E740481C1C}">
                           <a14:useLocalDpi xmlns:a14="http://schemas.microsoft.com/office/drawing/2010/main" val="0"/>
@@ -6649,7 +6942,7 @@
                     </pic:cNvPicPr>
                   </pic:nvPicPr>
                   <pic:blipFill>
-                    <a:blip r:link="rId61">
+                    <a:blip r:link="rId56">
                       <a:extLst>
                         <a:ext uri="{28A0092B-C50C-407E-A947-70E740481C1C}">
                           <a14:useLocalDpi xmlns:a14="http://schemas.microsoft.com/office/drawing/2010/main" val="0"/>
@@ -6704,7 +6997,15 @@
         </w:tabs>
       </w:pPr>
       <w:r>
-        <w:t>It doesn't seem to make sense that the female pace for older women would get slightly slower with each distance and then get much slower at distances above the half-marathon.</w:t>
+        <w:t xml:space="preserve">It </w:t>
+      </w:r>
+      <w:proofErr w:type="gramStart"/>
+      <w:r>
+        <w:t>doesn't</w:t>
+      </w:r>
+      <w:proofErr w:type="gramEnd"/>
+      <w:r>
+        <w:t xml:space="preserve"> seem to make sense that the female pace for older women would get slightly slower with each distance and then get much slower at distances above the half-marathon.</w:t>
       </w:r>
     </w:p>
     <w:p>
@@ -6782,7 +7083,15 @@
         </w:tabs>
       </w:pPr>
       <w:r>
-        <w:t>After it was brought to our attention that a number of women, particularly at higher ages and longer distances, were performing above 100%, an adjustment was made based on newer data from Marian and Don Lein. Don is chair of the USATF Masters Long Distance Running Committee. Below is a graph for the marathon showing the curve for both the 2006 and the 2010 factors.</w:t>
+        <w:t xml:space="preserve">After it was brought to our attention that </w:t>
+      </w:r>
+      <w:proofErr w:type="gramStart"/>
+      <w:r>
+        <w:t>a number of</w:t>
+      </w:r>
+      <w:proofErr w:type="gramEnd"/>
+      <w:r>
+        <w:t xml:space="preserve"> women, particularly at higher ages and longer distances, were performing above 100%, an adjustment was made based on newer data from Marian and Don Lein. Don is chair of the USATF Masters Long Distance Running Committee. Below is a graph for the marathon showing the curve for both the 2006 and the 2010 factors.</w:t>
       </w:r>
     </w:p>
     <w:p>
@@ -6829,7 +7138,7 @@
                     </pic:cNvPicPr>
                   </pic:nvPicPr>
                   <pic:blipFill>
-                    <a:blip r:link="rId62">
+                    <a:blip r:link="rId57">
                       <a:extLst>
                         <a:ext uri="{28A0092B-C50C-407E-A947-70E740481C1C}">
                           <a14:useLocalDpi xmlns:a14="http://schemas.microsoft.com/office/drawing/2010/main" val="0"/>
@@ -6892,7 +7201,15 @@
       </w:r>
       <w:proofErr w:type="spellEnd"/>
       <w:r>
-        <w:t>. Notice that the new curve includes those times and only very slightly adjusts the times for those in the 40-65 age range. While the 2010 adjustment now includes those new times making the tables tougher, in the younger ages from 40 through 70, the tables are very slightly softer. This is because, in extending the line farther to the right, this allowed the middle section to more closely match the actual performances. This results in better age-factors for all master ages. No attempt was made to adjust the youth tables.</w:t>
+        <w:t xml:space="preserve">. Notice that the new curve includes those times and only very slightly adjusts the times for those in the 40-65 age range. While the 2010 adjustment now includes those new times making the tables tougher, in the younger ages from 40 through 70, the tables are very slightly softer. This is because, in extending the line farther to the right, this allowed the middle section to </w:t>
+      </w:r>
+      <w:proofErr w:type="gramStart"/>
+      <w:r>
+        <w:t>more closely match the actual performances</w:t>
+      </w:r>
+      <w:proofErr w:type="gramEnd"/>
+      <w:r>
+        <w:t>. This results in better age-factors for all master ages. No attempt was made to adjust the youth tables.</w:t>
       </w:r>
     </w:p>
     <w:p>
@@ -6966,7 +7283,7 @@
                     </pic:cNvPicPr>
                   </pic:nvPicPr>
                   <pic:blipFill>
-                    <a:blip r:link="rId63">
+                    <a:blip r:link="rId58">
                       <a:extLst>
                         <a:ext uri="{28A0092B-C50C-407E-A947-70E740481C1C}">
                           <a14:useLocalDpi xmlns:a14="http://schemas.microsoft.com/office/drawing/2010/main" val="0"/>
@@ -7021,7 +7338,15 @@
         </w:tabs>
       </w:pPr>
       <w:r>
-        <w:t xml:space="preserve">Notice that the for all ages above 35, the new tables are quite a bit harder. This was required to fit in the new data and preserve a smooth transition as one </w:t>
+        <w:t xml:space="preserve">Notice that </w:t>
+      </w:r>
+      <w:proofErr w:type="gramStart"/>
+      <w:r>
+        <w:t>the for</w:t>
+      </w:r>
+      <w:proofErr w:type="gramEnd"/>
+      <w:r>
+        <w:t xml:space="preserve"> all ages above 35, the new tables are quite a bit harder. This was required to fit in the new data and preserve a smooth transition as one </w:t>
       </w:r>
       <w:proofErr w:type="gramStart"/>
       <w:r>
@@ -7087,7 +7412,15 @@
         </w:tabs>
       </w:pPr>
       <w:r>
-        <w:t>The female age-factors present a problem. It might be that identical factors can be used across the distances from 5 km through the marathon but the current data do not support this conclusion. We could use the same factors and wait for better performances to arrive in coming years. However, in the meantime it would penalize older women in the longer races.</w:t>
+        <w:t xml:space="preserve">The female age-factors present a problem. It might be that identical factors can be used across the distances from 5 km through the </w:t>
+      </w:r>
+      <w:proofErr w:type="gramStart"/>
+      <w:r>
+        <w:t>marathon</w:t>
+      </w:r>
+      <w:proofErr w:type="gramEnd"/>
+      <w:r>
+        <w:t xml:space="preserve"> but the current data do not support this conclusion. We could use the same factors and wait for better performances to arrive in coming years. However, in the meantime it would penalize older women in the longer races.</w:t>
       </w:r>
     </w:p>
     <w:p>
@@ -8614,7 +8947,6 @@
     <w:name w:val="Hyperlink"/>
     <w:basedOn w:val="DefaultParagraphFont"/>
     <w:uiPriority w:val="99"/>
-    <w:semiHidden/>
     <w:unhideWhenUsed/>
     <w:rPr>
       <w:color w:val="0000FF"/>
@@ -8668,7 +9000,6 @@
     <w:basedOn w:val="DefaultParagraphFont"/>
     <w:link w:val="Heading3"/>
     <w:uiPriority w:val="9"/>
-    <w:semiHidden/>
     <w:locked/>
     <w:rPr>
       <w:rFonts w:asciiTheme="majorHAnsi" w:eastAsiaTheme="majorEastAsia" w:hAnsiTheme="majorHAnsi" w:cstheme="majorBidi" w:hint="default"/>
@@ -8754,7 +9085,6 @@
     <w:name w:val="Normal (Web)"/>
     <w:basedOn w:val="Normal"/>
     <w:uiPriority w:val="99"/>
-    <w:semiHidden/>
     <w:unhideWhenUsed/>
     <w:pPr>
       <w:spacing w:before="100" w:beforeAutospacing="1" w:after="100" w:afterAutospacing="1"/>
@@ -8804,6 +9134,18 @@
     <w:rPr>
       <w:i/>
       <w:iCs/>
+    </w:rPr>
+  </w:style>
+  <w:style w:type="character" w:styleId="UnresolvedMention">
+    <w:name w:val="Unresolved Mention"/>
+    <w:basedOn w:val="DefaultParagraphFont"/>
+    <w:uiPriority w:val="99"/>
+    <w:semiHidden/>
+    <w:unhideWhenUsed/>
+    <w:rsid w:val="00320F99"/>
+    <w:rPr>
+      <w:color w:val="605E5C"/>
+      <w:shd w:val="clear" w:color="auto" w:fill="E1DFDD"/>
     </w:rPr>
   </w:style>
 </w:styles>

</xml_diff>